<commit_message>
update the query file
</commit_message>
<xml_diff>
--- a/basic quries/Basic Practice Questions.docx
+++ b/basic quries/Basic Practice Questions.docx
@@ -54,7 +54,7 @@
     <w:p>
       <w:r>
         <w:pict w14:anchorId="201A650B">
-          <v:rect id="_x0000_i1121" style="width:0;height:1.5pt" o:hralign="center" o:hrstd="t" o:hr="t" fillcolor="#a0a0a0" stroked="f"/>
+          <v:rect id="_x0000_i1025" style="width:0;height:1.5pt" o:hralign="center" o:hrstd="t" o:hr="t" fillcolor="#a0a0a0" stroked="f"/>
         </w:pict>
       </w:r>
     </w:p>
@@ -186,7 +186,7 @@
     <w:p>
       <w:r>
         <w:pict w14:anchorId="2FA30A79">
-          <v:rect id="_x0000_i1122" style="width:0;height:1.5pt" o:hralign="center" o:hrstd="t" o:hr="t" fillcolor="#a0a0a0" stroked="f"/>
+          <v:rect id="_x0000_i1026" style="width:0;height:1.5pt" o:hralign="center" o:hrstd="t" o:hr="t" fillcolor="#a0a0a0" stroked="f"/>
         </w:pict>
       </w:r>
     </w:p>
@@ -202,17 +202,8 @@
           <w:b/>
           <w:bCs/>
         </w:rPr>
-        <w:t xml:space="preserve">2. </w:t>
-      </w:r>
-      <w:proofErr w:type="gramStart"/>
-      <w:r>
-        <w:rPr>
-          <w:b/>
-          <w:bCs/>
-        </w:rPr>
-        <w:t>WHERE</w:t>
-      </w:r>
-      <w:proofErr w:type="gramEnd"/>
+        <w:t>2. WHERE</w:t>
+      </w:r>
     </w:p>
     <w:p>
       <w:pPr>
@@ -327,7 +318,7 @@
     <w:p>
       <w:r>
         <w:pict w14:anchorId="1CD595A2">
-          <v:rect id="_x0000_i1123" style="width:0;height:1.5pt" o:hralign="center" o:hrstd="t" o:hr="t" fillcolor="#a0a0a0" stroked="f"/>
+          <v:rect id="_x0000_i1027" style="width:0;height:1.5pt" o:hralign="center" o:hrstd="t" o:hr="t" fillcolor="#a0a0a0" stroked="f"/>
         </w:pict>
       </w:r>
     </w:p>
@@ -560,7 +551,7 @@
     <w:p>
       <w:r>
         <w:pict w14:anchorId="48DA1AE1">
-          <v:rect id="_x0000_i1124" style="width:0;height:1.5pt" o:hralign="center" o:hrstd="t" o:hr="t" fillcolor="#a0a0a0" stroked="f"/>
+          <v:rect id="_x0000_i1028" style="width:0;height:1.5pt" o:hralign="center" o:hrstd="t" o:hr="t" fillcolor="#a0a0a0" stroked="f"/>
         </w:pict>
       </w:r>
     </w:p>
@@ -692,7 +683,7 @@
     <w:p>
       <w:r>
         <w:pict w14:anchorId="7245F7F6">
-          <v:rect id="_x0000_i1125" style="width:0;height:1.5pt" o:hralign="center" o:hrstd="t" o:hr="t" fillcolor="#a0a0a0" stroked="f"/>
+          <v:rect id="_x0000_i1029" style="width:0;height:1.5pt" o:hralign="center" o:hrstd="t" o:hr="t" fillcolor="#a0a0a0" stroked="f"/>
         </w:pict>
       </w:r>
     </w:p>
@@ -825,7 +816,7 @@
       <w:r>
         <w:lastRenderedPageBreak/>
         <w:pict w14:anchorId="01468A7D">
-          <v:rect id="_x0000_i1126" style="width:0;height:1.5pt" o:hralign="center" o:hrstd="t" o:hr="t" fillcolor="#a0a0a0" stroked="f"/>
+          <v:rect id="_x0000_i1030" style="width:0;height:1.5pt" o:hralign="center" o:hrstd="t" o:hr="t" fillcolor="#a0a0a0" stroked="f"/>
         </w:pict>
       </w:r>
     </w:p>
@@ -957,7 +948,7 @@
     <w:p>
       <w:r>
         <w:pict w14:anchorId="0A3B831A">
-          <v:rect id="_x0000_i1127" style="width:0;height:1.5pt" o:hralign="center" o:hrstd="t" o:hr="t" fillcolor="#a0a0a0" stroked="f"/>
+          <v:rect id="_x0000_i1031" style="width:0;height:1.5pt" o:hralign="center" o:hrstd="t" o:hr="t" fillcolor="#a0a0a0" stroked="f"/>
         </w:pict>
       </w:r>
     </w:p>
@@ -1089,7 +1080,7 @@
     <w:p>
       <w:r>
         <w:pict w14:anchorId="28213DF0">
-          <v:rect id="_x0000_i1128" style="width:0;height:1.5pt" o:hralign="center" o:hrstd="t" o:hr="t" fillcolor="#a0a0a0" stroked="f"/>
+          <v:rect id="_x0000_i1032" style="width:0;height:1.5pt" o:hralign="center" o:hrstd="t" o:hr="t" fillcolor="#a0a0a0" stroked="f"/>
         </w:pict>
       </w:r>
     </w:p>
@@ -1222,7 +1213,7 @@
     <w:p>
       <w:r>
         <w:pict w14:anchorId="1E51D5BA">
-          <v:rect id="_x0000_i1129" style="width:0;height:1.5pt" o:hralign="center" o:hrstd="t" o:hr="t" fillcolor="#a0a0a0" stroked="f"/>
+          <v:rect id="_x0000_i1033" style="width:0;height:1.5pt" o:hralign="center" o:hrstd="t" o:hr="t" fillcolor="#a0a0a0" stroked="f"/>
         </w:pict>
       </w:r>
     </w:p>
@@ -1354,7 +1345,7 @@
     <w:p>
       <w:r>
         <w:pict w14:anchorId="4480FEE0">
-          <v:rect id="_x0000_i1130" style="width:0;height:1.5pt" o:hralign="center" o:hrstd="t" o:hr="t" fillcolor="#a0a0a0" stroked="f"/>
+          <v:rect id="_x0000_i1034" style="width:0;height:1.5pt" o:hralign="center" o:hrstd="t" o:hr="t" fillcolor="#a0a0a0" stroked="f"/>
         </w:pict>
       </w:r>
     </w:p>
@@ -1486,140 +1477,7 @@
     <w:p>
       <w:r>
         <w:pict w14:anchorId="23BE9F58">
-          <v:rect id="_x0000_i1131" style="width:0;height:1.5pt" o:hralign="center" o:hrstd="t" o:hr="t" fillcolor="#a0a0a0" stroked="f"/>
-        </w:pict>
-      </w:r>
-    </w:p>
-    <w:p>
-      <w:pPr>
-        <w:rPr>
-          <w:b/>
-          <w:bCs/>
-        </w:rPr>
-      </w:pPr>
-      <w:r>
-        <w:rPr>
-          <w:b/>
-          <w:bCs/>
-        </w:rPr>
-        <w:t>11. EXISTS</w:t>
-      </w:r>
-    </w:p>
-    <w:p>
-      <w:pPr>
-        <w:numPr>
-          <w:ilvl w:val="0"/>
-          <w:numId w:val="11"/>
-        </w:numPr>
-      </w:pPr>
-      <w:r>
-        <w:lastRenderedPageBreak/>
-        <w:t>Find employees who exist in Finance.</w:t>
-      </w:r>
-    </w:p>
-    <w:p>
-      <w:pPr>
-        <w:numPr>
-          <w:ilvl w:val="0"/>
-          <w:numId w:val="11"/>
-        </w:numPr>
-      </w:pPr>
-      <w:r>
-        <w:t>Check employees who exist in IT with salary &gt; 80000.</w:t>
-      </w:r>
-    </w:p>
-    <w:p>
-      <w:pPr>
-        <w:numPr>
-          <w:ilvl w:val="0"/>
-          <w:numId w:val="11"/>
-        </w:numPr>
-      </w:pPr>
-      <w:r>
-        <w:t>Find employees who exist with bonus not null.</w:t>
-      </w:r>
-    </w:p>
-    <w:p>
-      <w:pPr>
-        <w:numPr>
-          <w:ilvl w:val="0"/>
-          <w:numId w:val="11"/>
-        </w:numPr>
-      </w:pPr>
-      <w:r>
-        <w:t>Check employees exist with rating = 5.</w:t>
-      </w:r>
-    </w:p>
-    <w:p>
-      <w:pPr>
-        <w:numPr>
-          <w:ilvl w:val="0"/>
-          <w:numId w:val="11"/>
-        </w:numPr>
-      </w:pPr>
-      <w:r>
-        <w:t>Find employees who exist with hire_date &lt; 2020.</w:t>
-      </w:r>
-    </w:p>
-    <w:p>
-      <w:pPr>
-        <w:numPr>
-          <w:ilvl w:val="0"/>
-          <w:numId w:val="11"/>
-        </w:numPr>
-      </w:pPr>
-      <w:r>
-        <w:t>Check if any employee exists in Sales dept.</w:t>
-      </w:r>
-    </w:p>
-    <w:p>
-      <w:pPr>
-        <w:numPr>
-          <w:ilvl w:val="0"/>
-          <w:numId w:val="11"/>
-        </w:numPr>
-      </w:pPr>
-      <w:r>
-        <w:t>Find employees who exist in HR and active.</w:t>
-      </w:r>
-    </w:p>
-    <w:p>
-      <w:pPr>
-        <w:numPr>
-          <w:ilvl w:val="0"/>
-          <w:numId w:val="11"/>
-        </w:numPr>
-      </w:pPr>
-      <w:r>
-        <w:t>Check employees exist with salary &gt; 100000.</w:t>
-      </w:r>
-    </w:p>
-    <w:p>
-      <w:pPr>
-        <w:numPr>
-          <w:ilvl w:val="0"/>
-          <w:numId w:val="11"/>
-        </w:numPr>
-      </w:pPr>
-      <w:r>
-        <w:t>Find employees who exist with age &gt; 50.</w:t>
-      </w:r>
-    </w:p>
-    <w:p>
-      <w:pPr>
-        <w:numPr>
-          <w:ilvl w:val="0"/>
-          <w:numId w:val="11"/>
-        </w:numPr>
-      </w:pPr>
-      <w:r>
-        <w:t>Find employees who exist with emp_id &lt; 10.</w:t>
-      </w:r>
-    </w:p>
-    <w:p>
-      <w:r>
-        <w:pict w14:anchorId="62F3CB88">
-          <v:rect id="_x0000_i1132" style="width:0;height:1.5pt" o:hralign="center" o:hrstd="t" o:hr="t" fillcolor="#a0a0a0" stroked="f"/>
+          <v:rect id="_x0000_i1035" style="width:0;height:1.5pt" o:hralign="center" o:hrstd="t" o:hr="t" fillcolor="#a0a0a0" stroked="f"/>
         </w:pict>
       </w:r>
     </w:p>
@@ -1646,6 +1504,7 @@
         </w:numPr>
       </w:pPr>
       <w:r>
+        <w:lastRenderedPageBreak/>
         <w:t>Employees with salary &gt; ANY salary in HR.</w:t>
       </w:r>
     </w:p>
@@ -1751,7 +1610,7 @@
     <w:p>
       <w:r>
         <w:pict w14:anchorId="3DD41512">
-          <v:rect id="_x0000_i1133" style="width:0;height:1.5pt" o:hralign="center" o:hrstd="t" o:hr="t" fillcolor="#a0a0a0" stroked="f"/>
+          <v:rect id="_x0000_i1037" style="width:0;height:1.5pt" o:hralign="center" o:hrstd="t" o:hr="t" fillcolor="#a0a0a0" stroked="f"/>
         </w:pict>
       </w:r>
     </w:p>
@@ -1855,7 +1714,6 @@
         </w:numPr>
       </w:pPr>
       <w:r>
-        <w:lastRenderedPageBreak/>
         <w:t>Label employees as New if hire_date &gt; 2022, else Old.</w:t>
       </w:r>
     </w:p>
@@ -1884,7 +1742,7 @@
     <w:p>
       <w:r>
         <w:pict w14:anchorId="0C392643">
-          <v:rect id="_x0000_i1134" style="width:0;height:1.5pt" o:hralign="center" o:hrstd="t" o:hr="t" fillcolor="#a0a0a0" stroked="f"/>
+          <v:rect id="_x0000_i1038" style="width:0;height:1.5pt" o:hralign="center" o:hrstd="t" o:hr="t" fillcolor="#a0a0a0" stroked="f"/>
         </w:pict>
       </w:r>
     </w:p>
@@ -1955,15 +1813,7 @@
         </w:numPr>
       </w:pPr>
       <w:r>
-        <w:t xml:space="preserve">Use </w:t>
-      </w:r>
-      <w:proofErr w:type="gramStart"/>
-      <w:r>
-        <w:t>IFNULL(</w:t>
-      </w:r>
-      <w:proofErr w:type="gramEnd"/>
-      <w:r>
-        <w:t>bonus, 1000) to display bonus.</w:t>
+        <w:t>Use IFNULL(bonus, 1000) to display bonus.</w:t>
       </w:r>
     </w:p>
     <w:p>
@@ -1974,15 +1824,7 @@
         </w:numPr>
       </w:pPr>
       <w:r>
-        <w:t xml:space="preserve">Use </w:t>
-      </w:r>
-      <w:proofErr w:type="gramStart"/>
-      <w:r>
-        <w:t>COALESCE(</w:t>
-      </w:r>
-      <w:proofErr w:type="gramEnd"/>
-      <w:r>
-        <w:t>bonus, salary*0.1) for bonus.</w:t>
+        <w:t>Use COALESCE(bonus, salary*0.1) for bonus.</w:t>
       </w:r>
     </w:p>
     <w:p>
@@ -2004,6 +1846,7 @@
         </w:numPr>
       </w:pPr>
       <w:r>
+        <w:lastRenderedPageBreak/>
         <w:t>Add 2000 bonus if null.</w:t>
       </w:r>
     </w:p>
@@ -2026,21 +1869,13 @@
         </w:numPr>
       </w:pPr>
       <w:r>
-        <w:t xml:space="preserve">Use </w:t>
-      </w:r>
-      <w:proofErr w:type="gramStart"/>
-      <w:r>
-        <w:t>NULLIF(</w:t>
-      </w:r>
-      <w:proofErr w:type="gramEnd"/>
-      <w:r>
-        <w:t>salary, 50000) to avoid duplicates.</w:t>
+        <w:t>Use NULLIF(salary, 50000) to avoid duplicates.</w:t>
       </w:r>
     </w:p>
     <w:p>
       <w:r>
         <w:pict w14:anchorId="077DA033">
-          <v:rect id="_x0000_i1135" style="width:0;height:1.5pt" o:hralign="center" o:hrstd="t" o:hr="t" fillcolor="#a0a0a0" stroked="f"/>
+          <v:rect id="_x0000_i1039" style="width:0;height:1.5pt" o:hralign="center" o:hrstd="t" o:hr="t" fillcolor="#a0a0a0" stroked="f"/>
         </w:pict>
       </w:r>
     </w:p>
@@ -2122,15 +1957,7 @@
         </w:numPr>
       </w:pPr>
       <w:r>
-        <w:t xml:space="preserve">Employees where salary + </w:t>
-      </w:r>
-      <w:proofErr w:type="gramStart"/>
-      <w:r>
-        <w:t>IFNULL(</w:t>
-      </w:r>
-      <w:proofErr w:type="gramEnd"/>
-      <w:r>
-        <w:t>bonus,0) &gt; 1 lakh.</w:t>
+        <w:t>Employees where salary + IFNULL(bonus,0) &gt; 1 lakh.</w:t>
       </w:r>
     </w:p>
     <w:p>
@@ -2180,7 +2007,7 @@
     <w:p>
       <w:r>
         <w:pict w14:anchorId="79777F6B">
-          <v:rect id="_x0000_i1136" style="width:0;height:1.5pt" o:hralign="center" o:hrstd="t" o:hr="t" fillcolor="#a0a0a0" stroked="f"/>
+          <v:rect id="_x0000_i1040" style="width:0;height:1.5pt" o:hralign="center" o:hrstd="t" o:hr="t" fillcolor="#a0a0a0" stroked="f"/>
         </w:pict>
       </w:r>
     </w:p>
@@ -2237,8 +2064,140 @@
         </w:numPr>
       </w:pPr>
       <w:r>
+        <w:t>Find employees with salary &gt; avg salary of Finance dept.</w:t>
+      </w:r>
+    </w:p>
+    <w:p>
+      <w:pPr>
+        <w:numPr>
+          <w:ilvl w:val="0"/>
+          <w:numId w:val="16"/>
+        </w:numPr>
+      </w:pPr>
+      <w:r>
+        <w:t>Find employees who don’t belong to HR or IT but earn &gt; 70000.</w:t>
+      </w:r>
+    </w:p>
+    <w:p>
+      <w:pPr>
+        <w:numPr>
+          <w:ilvl w:val="0"/>
+          <w:numId w:val="16"/>
+        </w:numPr>
+      </w:pPr>
+      <w:r>
+        <w:t>Find departments with total salary &gt; 200000 and avg rating &gt; 3.</w:t>
+      </w:r>
+    </w:p>
+    <w:p>
+      <w:pPr>
+        <w:numPr>
+          <w:ilvl w:val="0"/>
+          <w:numId w:val="16"/>
+        </w:numPr>
+      </w:pPr>
+      <w:r>
+        <w:t>Find employees whose bonus is null but salary &gt; 80000.</w:t>
+      </w:r>
+    </w:p>
+    <w:p>
+      <w:pPr>
+        <w:numPr>
+          <w:ilvl w:val="0"/>
+          <w:numId w:val="16"/>
+        </w:numPr>
+      </w:pPr>
+      <w:r>
+        <w:t>Find 3 employees with highest bonus.</w:t>
+      </w:r>
+    </w:p>
+    <w:p>
+      <w:pPr>
+        <w:numPr>
+          <w:ilvl w:val="0"/>
+          <w:numId w:val="16"/>
+        </w:numPr>
+      </w:pPr>
+      <w:r>
+        <w:t>Find employees older than avg age of Marketing dept.</w:t>
+      </w:r>
+    </w:p>
+    <w:p>
+      <w:pPr>
+        <w:numPr>
+          <w:ilvl w:val="0"/>
+          <w:numId w:val="16"/>
+        </w:numPr>
+      </w:pPr>
+      <w:r>
+        <w:t>Find employees with salary &gt; ALL employees in HR.</w:t>
+      </w:r>
+    </w:p>
+    <w:p>
+      <w:pPr>
+        <w:numPr>
+          <w:ilvl w:val="0"/>
+          <w:numId w:val="16"/>
+        </w:numPr>
+      </w:pPr>
+      <w:r>
+        <w:t>Find employees hired before ANY employee in IT.</w:t>
+      </w:r>
+    </w:p>
+    <w:p>
+      <w:pPr>
+        <w:numPr>
+          <w:ilvl w:val="0"/>
+          <w:numId w:val="16"/>
+        </w:numPr>
+      </w:pPr>
+      <w:r>
+        <w:t>Find youngest employee in each department.</w:t>
+      </w:r>
+    </w:p>
+    <w:p>
+      <w:pPr>
+        <w:numPr>
+          <w:ilvl w:val="0"/>
+          <w:numId w:val="16"/>
+        </w:numPr>
+      </w:pPr>
+      <w:r>
+        <w:t>Find highest paid employee per department.</w:t>
+      </w:r>
+    </w:p>
+    <w:p>
+      <w:pPr>
+        <w:numPr>
+          <w:ilvl w:val="0"/>
+          <w:numId w:val="16"/>
+        </w:numPr>
+      </w:pPr>
+      <w:r>
+        <w:t>Find departments with more than 10 employees.</w:t>
+      </w:r>
+    </w:p>
+    <w:p>
+      <w:pPr>
+        <w:numPr>
+          <w:ilvl w:val="0"/>
+          <w:numId w:val="16"/>
+        </w:numPr>
+      </w:pPr>
+      <w:r>
+        <w:t>Find employees who are inactive but bonus &gt; 5000.</w:t>
+      </w:r>
+    </w:p>
+    <w:p>
+      <w:pPr>
+        <w:numPr>
+          <w:ilvl w:val="0"/>
+          <w:numId w:val="16"/>
+        </w:numPr>
+      </w:pPr>
+      <w:r>
         <w:lastRenderedPageBreak/>
-        <w:t>Find employees with salary &gt; avg salary of Finance dept.</w:t>
+        <w:t>Find employees whose phone starts with 98 and salary &gt; 70000.</w:t>
       </w:r>
     </w:p>
     <w:p>
@@ -2249,7 +2208,7 @@
         </w:numPr>
       </w:pPr>
       <w:r>
-        <w:t>Find employees who don’t belong to HR or IT but earn &gt; 70000.</w:t>
+        <w:t>Find employees who joined between 2018–2020 with rating &gt; 3.</w:t>
       </w:r>
     </w:p>
     <w:p>
@@ -2260,7 +2219,7 @@
         </w:numPr>
       </w:pPr>
       <w:r>
-        <w:t>Find departments with total salary &gt; 200000 and avg rating &gt; 3.</w:t>
+        <w:t>Find employees whose total salary (salary+bonus) is highest.</w:t>
       </w:r>
     </w:p>
     <w:p>
@@ -2271,7 +2230,7 @@
         </w:numPr>
       </w:pPr>
       <w:r>
-        <w:t>Find employees whose bonus is null but salary &gt; 80000.</w:t>
+        <w:t>Find employees grouped by department where avg bonus &gt; 5000.</w:t>
       </w:r>
     </w:p>
     <w:p>
@@ -2282,7 +2241,7 @@
         </w:numPr>
       </w:pPr>
       <w:r>
-        <w:t>Find 3 employees with highest bonus.</w:t>
+        <w:t>Find top 5 oldest employees with bonus not null.</w:t>
       </w:r>
     </w:p>
     <w:p>
@@ -2293,7 +2252,7 @@
         </w:numPr>
       </w:pPr>
       <w:r>
-        <w:t>Find employees older than avg age of Marketing dept.</w:t>
+        <w:t>Find employees whose name starts with ‘A’ and ends with ‘a’.</w:t>
       </w:r>
     </w:p>
     <w:p>
@@ -2304,7 +2263,7 @@
         </w:numPr>
       </w:pPr>
       <w:r>
-        <w:t>Find employees with salary &gt; ALL employees in HR.</w:t>
+        <w:t>Find employees with hire_date = earliest in company.</w:t>
       </w:r>
     </w:p>
     <w:p>
@@ -2315,7 +2274,7 @@
         </w:numPr>
       </w:pPr>
       <w:r>
-        <w:t>Find employees hired before ANY employee in IT.</w:t>
+        <w:t>Find employees whose salary = max salary in Marketing.</w:t>
       </w:r>
     </w:p>
     <w:p>
@@ -2326,7 +2285,7 @@
         </w:numPr>
       </w:pPr>
       <w:r>
-        <w:t>Find youngest employee in each department.</w:t>
+        <w:t>Find all departments and number of employees in them.</w:t>
       </w:r>
     </w:p>
     <w:p>
@@ -2337,7 +2296,7 @@
         </w:numPr>
       </w:pPr>
       <w:r>
-        <w:t>Find highest paid employee per department.</w:t>
+        <w:t>Find employees with duplicate first names.</w:t>
       </w:r>
     </w:p>
     <w:p>
@@ -2348,7 +2307,7 @@
         </w:numPr>
       </w:pPr>
       <w:r>
-        <w:t>Find departments with more than 10 employees.</w:t>
+        <w:t>Find employees with salary &gt; company’s overall avg salary.</w:t>
       </w:r>
     </w:p>
     <w:p>
@@ -2359,7 +2318,7 @@
         </w:numPr>
       </w:pPr>
       <w:r>
-        <w:t>Find employees who are inactive but bonus &gt; 5000.</w:t>
+        <w:t>Find top 3 employees by performance rating and salary.</w:t>
       </w:r>
     </w:p>
     <w:p>
@@ -2370,7 +2329,7 @@
         </w:numPr>
       </w:pPr>
       <w:r>
-        <w:t>Find employees whose phone starts with 98 and salary &gt; 70000.</w:t>
+        <w:t>Find employees with salary &gt; 1 lakh OR bonus &gt; 10000.</w:t>
       </w:r>
     </w:p>
     <w:p>
@@ -2381,7 +2340,7 @@
         </w:numPr>
       </w:pPr>
       <w:r>
-        <w:t>Find employees who joined between 2018–2020 with rating &gt; 3.</w:t>
+        <w:t>Find employees in IT where bonus is null.</w:t>
       </w:r>
     </w:p>
     <w:p>
@@ -2392,7 +2351,7 @@
         </w:numPr>
       </w:pPr>
       <w:r>
-        <w:t>Find employees whose total salary (salary+bonus) is highest.</w:t>
+        <w:t>Find employees grouped by age range (20s,30s,40s).</w:t>
       </w:r>
     </w:p>
     <w:p>
@@ -2403,7 +2362,7 @@
         </w:numPr>
       </w:pPr>
       <w:r>
-        <w:t>Find employees grouped by department where avg bonus &gt; 5000.</w:t>
+        <w:t>Find employees active in HR with salary &gt; 60000.</w:t>
       </w:r>
     </w:p>
     <w:p>
@@ -2414,7 +2373,7 @@
         </w:numPr>
       </w:pPr>
       <w:r>
-        <w:t>Find top 5 oldest employees with bonus not null.</w:t>
+        <w:t>Find employees inactive but still have rating &gt;= 4.</w:t>
       </w:r>
     </w:p>
     <w:p>
@@ -2425,7 +2384,7 @@
         </w:numPr>
       </w:pPr>
       <w:r>
-        <w:t>Find employees whose name starts with ‘A’ and ends with ‘a’.</w:t>
+        <w:t>Find 5 most recently hired employees in Finance.</w:t>
       </w:r>
     </w:p>
     <w:p>
@@ -2436,7 +2395,7 @@
         </w:numPr>
       </w:pPr>
       <w:r>
-        <w:t>Find employees with hire_date = earliest in company.</w:t>
+        <w:t>Find departments sorted by avg salary DESC.</w:t>
       </w:r>
     </w:p>
     <w:p>
@@ -2447,7 +2406,7 @@
         </w:numPr>
       </w:pPr>
       <w:r>
-        <w:t>Find employees whose salary = max salary in Marketing.</w:t>
+        <w:t>Find employees with total salary &gt; ALL employees in Sales.</w:t>
       </w:r>
     </w:p>
     <w:p>
@@ -2458,7 +2417,7 @@
         </w:numPr>
       </w:pPr>
       <w:r>
-        <w:t>Find all departments and number of employees in them.</w:t>
+        <w:t>Find employees older than 50 and salary &lt; avg salary.</w:t>
       </w:r>
     </w:p>
     <w:p>
@@ -2469,7 +2428,7 @@
         </w:numPr>
       </w:pPr>
       <w:r>
-        <w:t>Find employees with duplicate first names.</w:t>
+        <w:t>Find employees where email contains dept name.</w:t>
       </w:r>
     </w:p>
     <w:p>
@@ -2480,7 +2439,7 @@
         </w:numPr>
       </w:pPr>
       <w:r>
-        <w:t>Find employees with salary &gt; company’s overall avg salary.</w:t>
+        <w:t>Find employees with bonus null but rating = 5.</w:t>
       </w:r>
     </w:p>
     <w:p>
@@ -2491,7 +2450,7 @@
         </w:numPr>
       </w:pPr>
       <w:r>
-        <w:t>Find top 3 employees by performance rating and salary.</w:t>
+        <w:t>Find employees with emp_id in top 10 but ordered by salary.</w:t>
       </w:r>
     </w:p>
     <w:p>
@@ -2502,7 +2461,7 @@
         </w:numPr>
       </w:pPr>
       <w:r>
-        <w:t>Find employees with salary &gt; 1 lakh OR bonus &gt; 10000.</w:t>
+        <w:t>Find count of employees per department hired after 2021.</w:t>
       </w:r>
     </w:p>
     <w:p>
@@ -2513,7 +2472,7 @@
         </w:numPr>
       </w:pPr>
       <w:r>
-        <w:t>Find employees in IT where bonus is null.</w:t>
+        <w:t>Find employees whose salary is between 2nd highest and 5th highest salary.</w:t>
       </w:r>
     </w:p>
     <w:p>
@@ -2524,7 +2483,7 @@
         </w:numPr>
       </w:pPr>
       <w:r>
-        <w:t>Find employees grouped by age range (20s,30s,40s).</w:t>
+        <w:t>Find employees grouped by is_active and avg salary.</w:t>
       </w:r>
     </w:p>
     <w:p>
@@ -2535,7 +2494,7 @@
         </w:numPr>
       </w:pPr>
       <w:r>
-        <w:t>Find employees active in HR with salary &gt; 60000.</w:t>
+        <w:t>Find employees with no bonus but highest rating.</w:t>
       </w:r>
     </w:p>
     <w:p>
@@ -2546,7 +2505,7 @@
         </w:numPr>
       </w:pPr>
       <w:r>
-        <w:t>Find employees inactive but still have rating &gt;= 4.</w:t>
+        <w:t>Find employees with phone number containing ‘1234’.</w:t>
       </w:r>
     </w:p>
     <w:p>
@@ -2557,7 +2516,7 @@
         </w:numPr>
       </w:pPr>
       <w:r>
-        <w:t>Find 5 most recently hired employees in Finance.</w:t>
+        <w:t>Find employees whose salary is exactly avg salary of company.</w:t>
       </w:r>
     </w:p>
     <w:p>
@@ -2568,7 +2527,7 @@
         </w:numPr>
       </w:pPr>
       <w:r>
-        <w:t>Find departments sorted by avg salary DESC.</w:t>
+        <w:t>Find employees grouped by dept where max age &lt; 40.</w:t>
       </w:r>
     </w:p>
     <w:p>
@@ -2580,138 +2539,6 @@
       </w:pPr>
       <w:r>
         <w:lastRenderedPageBreak/>
-        <w:t>Find employees with total salary &gt; ALL employees in Sales.</w:t>
-      </w:r>
-    </w:p>
-    <w:p>
-      <w:pPr>
-        <w:numPr>
-          <w:ilvl w:val="0"/>
-          <w:numId w:val="16"/>
-        </w:numPr>
-      </w:pPr>
-      <w:r>
-        <w:t>Find employees older than 50 and salary &lt; avg salary.</w:t>
-      </w:r>
-    </w:p>
-    <w:p>
-      <w:pPr>
-        <w:numPr>
-          <w:ilvl w:val="0"/>
-          <w:numId w:val="16"/>
-        </w:numPr>
-      </w:pPr>
-      <w:r>
-        <w:t>Find employees where email contains dept name.</w:t>
-      </w:r>
-    </w:p>
-    <w:p>
-      <w:pPr>
-        <w:numPr>
-          <w:ilvl w:val="0"/>
-          <w:numId w:val="16"/>
-        </w:numPr>
-      </w:pPr>
-      <w:r>
-        <w:t>Find employees with bonus null but rating = 5.</w:t>
-      </w:r>
-    </w:p>
-    <w:p>
-      <w:pPr>
-        <w:numPr>
-          <w:ilvl w:val="0"/>
-          <w:numId w:val="16"/>
-        </w:numPr>
-      </w:pPr>
-      <w:r>
-        <w:t>Find employees with emp_id in top 10 but ordered by salary.</w:t>
-      </w:r>
-    </w:p>
-    <w:p>
-      <w:pPr>
-        <w:numPr>
-          <w:ilvl w:val="0"/>
-          <w:numId w:val="16"/>
-        </w:numPr>
-      </w:pPr>
-      <w:r>
-        <w:t>Find count of employees per department hired after 2021.</w:t>
-      </w:r>
-    </w:p>
-    <w:p>
-      <w:pPr>
-        <w:numPr>
-          <w:ilvl w:val="0"/>
-          <w:numId w:val="16"/>
-        </w:numPr>
-      </w:pPr>
-      <w:r>
-        <w:t>Find employees whose salary is between 2nd highest and 5th highest salary.</w:t>
-      </w:r>
-    </w:p>
-    <w:p>
-      <w:pPr>
-        <w:numPr>
-          <w:ilvl w:val="0"/>
-          <w:numId w:val="16"/>
-        </w:numPr>
-      </w:pPr>
-      <w:r>
-        <w:t>Find employees grouped by is_active and avg salary.</w:t>
-      </w:r>
-    </w:p>
-    <w:p>
-      <w:pPr>
-        <w:numPr>
-          <w:ilvl w:val="0"/>
-          <w:numId w:val="16"/>
-        </w:numPr>
-      </w:pPr>
-      <w:r>
-        <w:t>Find employees with no bonus but highest rating.</w:t>
-      </w:r>
-    </w:p>
-    <w:p>
-      <w:pPr>
-        <w:numPr>
-          <w:ilvl w:val="0"/>
-          <w:numId w:val="16"/>
-        </w:numPr>
-      </w:pPr>
-      <w:r>
-        <w:t>Find employees with phone number containing ‘1234’.</w:t>
-      </w:r>
-    </w:p>
-    <w:p>
-      <w:pPr>
-        <w:numPr>
-          <w:ilvl w:val="0"/>
-          <w:numId w:val="16"/>
-        </w:numPr>
-      </w:pPr>
-      <w:r>
-        <w:t>Find employees whose salary is exactly avg salary of company.</w:t>
-      </w:r>
-    </w:p>
-    <w:p>
-      <w:pPr>
-        <w:numPr>
-          <w:ilvl w:val="0"/>
-          <w:numId w:val="16"/>
-        </w:numPr>
-      </w:pPr>
-      <w:r>
-        <w:t>Find employees grouped by dept where max age &lt; 40.</w:t>
-      </w:r>
-    </w:p>
-    <w:p>
-      <w:pPr>
-        <w:numPr>
-          <w:ilvl w:val="0"/>
-          <w:numId w:val="16"/>
-        </w:numPr>
-      </w:pPr>
-      <w:r>
         <w:t>Find employees where salary + bonus = max(salary+bonus).</w:t>
       </w:r>
     </w:p>
@@ -5234,6 +5061,7 @@
   <w:style w:type="character" w:default="1" w:styleId="DefaultParagraphFont">
     <w:name w:val="Default Paragraph Font"/>
     <w:uiPriority w:val="1"/>
+    <w:semiHidden/>
     <w:unhideWhenUsed/>
   </w:style>
   <w:style w:type="table" w:default="1" w:styleId="TableNormal">

</xml_diff>